<commit_message>
Qualitative data on political stability
</commit_message>
<xml_diff>
--- a/scriptForGeneratingStabilityDataAndTrend.docx
+++ b/scriptForGeneratingStabilityDataAndTrend.docx
@@ -7,7 +7,7 @@
         <w:pStyle w:val="Title"/>
       </w:pPr>
       <w:r>
-        <w:t xml:space="preserve">Angola</w:t>
+        <w:t xml:space="preserve">Zimbabwe</w:t>
       </w:r>
     </w:p>
     <w:bookmarkStart w:id="20" w:name="political-stability-estimate-data"/>
@@ -44,187 +44,187 @@
         <w:rPr>
           <w:rStyle w:val="VerbatimChar"/>
         </w:rPr>
-        <w:t xml:space="preserve">##    country iso3c  date stability stabilityCategory4 </w:t>
-      </w:r>
-      <w:r>
-        <w:br/>
-      </w:r>
-      <w:r>
-        <w:rPr>
-          <w:rStyle w:val="VerbatimChar"/>
-        </w:rPr>
-        <w:t xml:space="preserve">##    &lt;chr&gt;   &lt;chr&gt; &lt;dbl&gt;     &lt;dbl&gt; &lt;chr&gt;              </w:t>
-      </w:r>
-      <w:r>
-        <w:br/>
-      </w:r>
-      <w:r>
-        <w:rPr>
-          <w:rStyle w:val="VerbatimChar"/>
-        </w:rPr>
-        <w:t xml:space="preserve">##  1 Angola  AGO    1996    -2.06  highly unstable    </w:t>
-      </w:r>
-      <w:r>
-        <w:br/>
-      </w:r>
-      <w:r>
-        <w:rPr>
-          <w:rStyle w:val="VerbatimChar"/>
-        </w:rPr>
-        <w:t xml:space="preserve">##  2 Angola  AGO    1998    -2.31  highly unstable    </w:t>
-      </w:r>
-      <w:r>
-        <w:br/>
-      </w:r>
-      <w:r>
-        <w:rPr>
-          <w:rStyle w:val="VerbatimChar"/>
-        </w:rPr>
-        <w:t xml:space="preserve">##  3 Angola  AGO    2000    -2.04  highly unstable    </w:t>
-      </w:r>
-      <w:r>
-        <w:br/>
-      </w:r>
-      <w:r>
-        <w:rPr>
-          <w:rStyle w:val="VerbatimChar"/>
-        </w:rPr>
-        <w:t xml:space="preserve">##  4 Angola  AGO    2002    -1.58  highly unstable    </w:t>
-      </w:r>
-      <w:r>
-        <w:br/>
-      </w:r>
-      <w:r>
-        <w:rPr>
-          <w:rStyle w:val="VerbatimChar"/>
-        </w:rPr>
-        <w:t xml:space="preserve">##  5 Angola  AGO    2003    -1.01  highly unstable    </w:t>
-      </w:r>
-      <w:r>
-        <w:br/>
-      </w:r>
-      <w:r>
-        <w:rPr>
-          <w:rStyle w:val="VerbatimChar"/>
-        </w:rPr>
-        <w:t xml:space="preserve">##  6 Angola  AGO    2004    -1.06  highly unstable    </w:t>
-      </w:r>
-      <w:r>
-        <w:br/>
-      </w:r>
-      <w:r>
-        <w:rPr>
-          <w:rStyle w:val="VerbatimChar"/>
-        </w:rPr>
-        <w:t xml:space="preserve">##  7 Angola  AGO    2005    -0.888 moderately unstable</w:t>
-      </w:r>
-      <w:r>
-        <w:br/>
-      </w:r>
-      <w:r>
-        <w:rPr>
-          <w:rStyle w:val="VerbatimChar"/>
-        </w:rPr>
-        <w:t xml:space="preserve">##  8 Angola  AGO    2006    -0.542 moderately unstable</w:t>
-      </w:r>
-      <w:r>
-        <w:br/>
-      </w:r>
-      <w:r>
-        <w:rPr>
-          <w:rStyle w:val="VerbatimChar"/>
-        </w:rPr>
-        <w:t xml:space="preserve">##  9 Angola  AGO    2007    -0.666 moderately unstable</w:t>
-      </w:r>
-      <w:r>
-        <w:br/>
-      </w:r>
-      <w:r>
-        <w:rPr>
-          <w:rStyle w:val="VerbatimChar"/>
-        </w:rPr>
-        <w:t xml:space="preserve">## 10 Angola  AGO    2008    -0.363 moderately unstable</w:t>
-      </w:r>
-      <w:r>
-        <w:br/>
-      </w:r>
-      <w:r>
-        <w:rPr>
-          <w:rStyle w:val="VerbatimChar"/>
-        </w:rPr>
-        <w:t xml:space="preserve">## 11 Angola  AGO    2009    -0.347 moderately unstable</w:t>
-      </w:r>
-      <w:r>
-        <w:br/>
-      </w:r>
-      <w:r>
-        <w:rPr>
-          <w:rStyle w:val="VerbatimChar"/>
-        </w:rPr>
-        <w:t xml:space="preserve">## 12 Angola  AGO    2010    -0.226 moderately unstable</w:t>
-      </w:r>
-      <w:r>
-        <w:br/>
-      </w:r>
-      <w:r>
-        <w:rPr>
-          <w:rStyle w:val="VerbatimChar"/>
-        </w:rPr>
-        <w:t xml:space="preserve">## 13 Angola  AGO    2011    -0.369 moderately unstable</w:t>
-      </w:r>
-      <w:r>
-        <w:br/>
-      </w:r>
-      <w:r>
-        <w:rPr>
-          <w:rStyle w:val="VerbatimChar"/>
-        </w:rPr>
-        <w:t xml:space="preserve">## 14 Angola  AGO    2012    -0.389 moderately unstable</w:t>
-      </w:r>
-      <w:r>
-        <w:br/>
-      </w:r>
-      <w:r>
-        <w:rPr>
-          <w:rStyle w:val="VerbatimChar"/>
-        </w:rPr>
-        <w:t xml:space="preserve">## 15 Angola  AGO    2013    -0.391 moderately unstable</w:t>
-      </w:r>
-      <w:r>
-        <w:br/>
-      </w:r>
-      <w:r>
-        <w:rPr>
-          <w:rStyle w:val="VerbatimChar"/>
-        </w:rPr>
-        <w:t xml:space="preserve">## 16 Angola  AGO    2014    -0.333 moderately unstable</w:t>
-      </w:r>
-      <w:r>
-        <w:br/>
-      </w:r>
-      <w:r>
-        <w:rPr>
-          <w:rStyle w:val="VerbatimChar"/>
-        </w:rPr>
-        <w:t xml:space="preserve">## 17 Angola  AGO    2015    -0.501 moderately unstable</w:t>
-      </w:r>
-      <w:r>
-        <w:br/>
-      </w:r>
-      <w:r>
-        <w:rPr>
-          <w:rStyle w:val="VerbatimChar"/>
-        </w:rPr>
-        <w:t xml:space="preserve">## 18 Angola  AGO    2016    -0.316 moderately unstable</w:t>
-      </w:r>
-      <w:r>
-        <w:br/>
-      </w:r>
-      <w:r>
-        <w:rPr>
-          <w:rStyle w:val="VerbatimChar"/>
-        </w:rPr>
-        <w:t xml:space="preserve">## 19 Angola  AGO    2017    -0.295 moderately unstable</w:t>
+        <w:t xml:space="preserve">##    country  iso3c  date stability stabilityCategory4 </w:t>
+      </w:r>
+      <w:r>
+        <w:br/>
+      </w:r>
+      <w:r>
+        <w:rPr>
+          <w:rStyle w:val="VerbatimChar"/>
+        </w:rPr>
+        <w:t xml:space="preserve">##    &lt;chr&gt;    &lt;chr&gt; &lt;dbl&gt;     &lt;dbl&gt; &lt;chr&gt;              </w:t>
+      </w:r>
+      <w:r>
+        <w:br/>
+      </w:r>
+      <w:r>
+        <w:rPr>
+          <w:rStyle w:val="VerbatimChar"/>
+        </w:rPr>
+        <w:t xml:space="preserve">##  1 Zimbabwe ZWE    1996    -0.464 moderately unstable</w:t>
+      </w:r>
+      <w:r>
+        <w:br/>
+      </w:r>
+      <w:r>
+        <w:rPr>
+          <w:rStyle w:val="VerbatimChar"/>
+        </w:rPr>
+        <w:t xml:space="preserve">##  2 Zimbabwe ZWE    1998    -0.740 moderately unstable</w:t>
+      </w:r>
+      <w:r>
+        <w:br/>
+      </w:r>
+      <w:r>
+        <w:rPr>
+          <w:rStyle w:val="VerbatimChar"/>
+        </w:rPr>
+        <w:t xml:space="preserve">##  3 Zimbabwe ZWE    2000    -1.32  highly unstable    </w:t>
+      </w:r>
+      <w:r>
+        <w:br/>
+      </w:r>
+      <w:r>
+        <w:rPr>
+          <w:rStyle w:val="VerbatimChar"/>
+        </w:rPr>
+        <w:t xml:space="preserve">##  4 Zimbabwe ZWE    2002    -1.52  highly unstable    </w:t>
+      </w:r>
+      <w:r>
+        <w:br/>
+      </w:r>
+      <w:r>
+        <w:rPr>
+          <w:rStyle w:val="VerbatimChar"/>
+        </w:rPr>
+        <w:t xml:space="preserve">##  5 Zimbabwe ZWE    2003    -1.09  highly unstable    </w:t>
+      </w:r>
+      <w:r>
+        <w:br/>
+      </w:r>
+      <w:r>
+        <w:rPr>
+          <w:rStyle w:val="VerbatimChar"/>
+        </w:rPr>
+        <w:t xml:space="preserve">##  6 Zimbabwe ZWE    2004    -1.21  highly unstable    </w:t>
+      </w:r>
+      <w:r>
+        <w:br/>
+      </w:r>
+      <w:r>
+        <w:rPr>
+          <w:rStyle w:val="VerbatimChar"/>
+        </w:rPr>
+        <w:t xml:space="preserve">##  7 Zimbabwe ZWE    2005    -1.27  highly unstable    </w:t>
+      </w:r>
+      <w:r>
+        <w:br/>
+      </w:r>
+      <w:r>
+        <w:rPr>
+          <w:rStyle w:val="VerbatimChar"/>
+        </w:rPr>
+        <w:t xml:space="preserve">##  8 Zimbabwe ZWE    2006    -0.933 moderately unstable</w:t>
+      </w:r>
+      <w:r>
+        <w:br/>
+      </w:r>
+      <w:r>
+        <w:rPr>
+          <w:rStyle w:val="VerbatimChar"/>
+        </w:rPr>
+        <w:t xml:space="preserve">##  9 Zimbabwe ZWE    2007    -1.11  highly unstable    </w:t>
+      </w:r>
+      <w:r>
+        <w:br/>
+      </w:r>
+      <w:r>
+        <w:rPr>
+          <w:rStyle w:val="VerbatimChar"/>
+        </w:rPr>
+        <w:t xml:space="preserve">## 10 Zimbabwe ZWE    2008    -1.21  highly unstable    </w:t>
+      </w:r>
+      <w:r>
+        <w:br/>
+      </w:r>
+      <w:r>
+        <w:rPr>
+          <w:rStyle w:val="VerbatimChar"/>
+        </w:rPr>
+        <w:t xml:space="preserve">## 11 Zimbabwe ZWE    2009    -1.17  highly unstable    </w:t>
+      </w:r>
+      <w:r>
+        <w:br/>
+      </w:r>
+      <w:r>
+        <w:rPr>
+          <w:rStyle w:val="VerbatimChar"/>
+        </w:rPr>
+        <w:t xml:space="preserve">## 12 Zimbabwe ZWE    2010    -1.10  highly unstable    </w:t>
+      </w:r>
+      <w:r>
+        <w:br/>
+      </w:r>
+      <w:r>
+        <w:rPr>
+          <w:rStyle w:val="VerbatimChar"/>
+        </w:rPr>
+        <w:t xml:space="preserve">## 13 Zimbabwe ZWE    2011    -0.945 moderately unstable</w:t>
+      </w:r>
+      <w:r>
+        <w:br/>
+      </w:r>
+      <w:r>
+        <w:rPr>
+          <w:rStyle w:val="VerbatimChar"/>
+        </w:rPr>
+        <w:t xml:space="preserve">## 14 Zimbabwe ZWE    2012    -0.779 moderately unstable</w:t>
+      </w:r>
+      <w:r>
+        <w:br/>
+      </w:r>
+      <w:r>
+        <w:rPr>
+          <w:rStyle w:val="VerbatimChar"/>
+        </w:rPr>
+        <w:t xml:space="preserve">## 15 Zimbabwe ZWE    2013    -0.666 moderately unstable</w:t>
+      </w:r>
+      <w:r>
+        <w:br/>
+      </w:r>
+      <w:r>
+        <w:rPr>
+          <w:rStyle w:val="VerbatimChar"/>
+        </w:rPr>
+        <w:t xml:space="preserve">## 16 Zimbabwe ZWE    2014    -0.714 moderately unstable</w:t>
+      </w:r>
+      <w:r>
+        <w:br/>
+      </w:r>
+      <w:r>
+        <w:rPr>
+          <w:rStyle w:val="VerbatimChar"/>
+        </w:rPr>
+        <w:t xml:space="preserve">## 17 Zimbabwe ZWE    2015    -0.618 moderately unstable</w:t>
+      </w:r>
+      <w:r>
+        <w:br/>
+      </w:r>
+      <w:r>
+        <w:rPr>
+          <w:rStyle w:val="VerbatimChar"/>
+        </w:rPr>
+        <w:t xml:space="preserve">## 18 Zimbabwe ZWE    2016    -0.620 moderately unstable</w:t>
+      </w:r>
+      <w:r>
+        <w:br/>
+      </w:r>
+      <w:r>
+        <w:rPr>
+          <w:rStyle w:val="VerbatimChar"/>
+        </w:rPr>
+        <w:t xml:space="preserve">## 19 Zimbabwe ZWE    2017    -0.774 moderately unstable</w:t>
       </w:r>
     </w:p>
     <w:bookmarkEnd w:id="20"/>

</xml_diff>